<commit_message>
Final update.  changed wording for User Permissions section of admin tool
</commit_message>
<xml_diff>
--- a/src/gsicosttool/static/admin/docs/Authorizing a new User.docx
+++ b/src/gsicosttool/static/admin/docs/Authorizing a new User.docx
@@ -51,10 +51,7 @@
         <w:t xml:space="preserve">When </w:t>
       </w:r>
       <w:r>
-        <w:t xml:space="preserve">a </w:t>
-      </w:r>
-      <w:r>
-        <w:t>superuser</w:t>
+        <w:t>a superuser</w:t>
       </w:r>
       <w:r>
         <w:t xml:space="preserve"> logs</w:t>
@@ -105,7 +102,7 @@
                     <pic:cNvPicPr/>
                   </pic:nvPicPr>
                   <pic:blipFill>
-                    <a:blip r:embed="rId4"/>
+                    <a:blip r:embed="rId5"/>
                     <a:stretch>
                       <a:fillRect/>
                     </a:stretch>
@@ -131,10 +128,7 @@
         <w:t xml:space="preserve">On the GSI Cost Tool Admin Page the </w:t>
       </w:r>
       <w:r>
-        <w:t>superuser</w:t>
-      </w:r>
-      <w:r>
-        <w:t xml:space="preserve"> </w:t>
+        <w:t xml:space="preserve">superuser </w:t>
       </w:r>
       <w:r>
         <w:t xml:space="preserve">can add, edit, and delete data.  </w:t>
@@ -143,10 +137,7 @@
         <w:t xml:space="preserve">The </w:t>
       </w:r>
       <w:r>
-        <w:t>superuser</w:t>
-      </w:r>
-      <w:r>
-        <w:t xml:space="preserve"> </w:t>
+        <w:t xml:space="preserve">superuser </w:t>
       </w:r>
       <w:r>
         <w:t>can select any option by selecting the name of the option, or the 'Change' menu button.</w:t>
@@ -173,7 +164,7 @@
                     <pic:cNvPicPr/>
                   </pic:nvPicPr>
                   <pic:blipFill>
-                    <a:blip r:embed="rId5"/>
+                    <a:blip r:embed="rId6"/>
                     <a:stretch>
                       <a:fillRect/>
                     </a:stretch>
@@ -206,7 +197,15 @@
         <w:t>Users</w:t>
       </w:r>
       <w:r>
-        <w:t xml:space="preserve"> from the menu of options. In this image, the example account we want to change is 'Stephanie Seeber'.  Not that the user of this account has never logged in, and their account is not active.  F</w:t>
+        <w:t xml:space="preserve"> from the menu of options. In this image, the example account we want to change is 'Stephanie </w:t>
+      </w:r>
+      <w:proofErr w:type="spellStart"/>
+      <w:r>
+        <w:t>Seeber</w:t>
+      </w:r>
+      <w:proofErr w:type="spellEnd"/>
+      <w:r>
+        <w:t>'.  Not that the user of this account has never logged in, and their account is not active.  F</w:t>
       </w:r>
       <w:r>
         <w:t xml:space="preserve">ind the user you want to make active and click their NAME.  This will open </w:t>
@@ -241,7 +240,7 @@
                     <pic:cNvPicPr/>
                   </pic:nvPicPr>
                   <pic:blipFill>
-                    <a:blip r:embed="rId6">
+                    <a:blip r:embed="rId7">
                       <a:extLst>
                         <a:ext uri="{28A0092B-C50C-407E-A947-70E740481C1C}">
                           <a14:useLocalDpi xmlns:a14="http://schemas.microsoft.com/office/drawing/2010/main" val="0"/>
@@ -273,7 +272,15 @@
         <w:t>Below</w:t>
       </w:r>
       <w:r>
-        <w:t xml:space="preserve"> is the editor screen for a single user.  In order for users to be able to login and create Projects and Scenarios, their account m</w:t>
+        <w:t xml:space="preserve"> is the editor screen for a single user.  </w:t>
+      </w:r>
+      <w:proofErr w:type="gramStart"/>
+      <w:r>
+        <w:t>In order for</w:t>
+      </w:r>
+      <w:proofErr w:type="gramEnd"/>
+      <w:r>
+        <w:t xml:space="preserve"> users to be able to login and create Projects and Scenarios, their account m</w:t>
       </w:r>
       <w:r>
         <w:t>ust</w:t>
@@ -283,6 +290,56 @@
       </w:r>
       <w:r>
         <w:t>staff and should be able to see all user's data, then the 'Staff status' checkbox should also be set.  If the user should be able to update and delete all data in the system, the 'Superuser status' checkbox should be set.  Once the required changes have been made, click the SAVE button at the bottom of the page.</w:t>
+      </w:r>
+    </w:p>
+    <w:p>
+      <w:r>
+        <w:t>Here are the special permissions outlined</w:t>
+      </w:r>
+      <w:r>
+        <w:t xml:space="preserve"> on the Change user form within the Admin Pages</w:t>
+      </w:r>
+      <w:r>
+        <w:t>:</w:t>
+      </w:r>
+    </w:p>
+    <w:p>
+      <w:r>
+        <w:drawing>
+          <wp:inline distT="0" distB="0" distL="0" distR="0" wp14:anchorId="5B68D27C" wp14:editId="5F5FD6C8">
+            <wp:extent cx="5001323" cy="2067213"/>
+            <wp:effectExtent l="0" t="0" r="8890" b="9525"/>
+            <wp:docPr id="7" name="Picture 7"/>
+            <wp:cNvGraphicFramePr>
+              <a:graphicFrameLocks xmlns:a="http://schemas.openxmlformats.org/drawingml/2006/main" noChangeAspect="1"/>
+            </wp:cNvGraphicFramePr>
+            <a:graphic xmlns:a="http://schemas.openxmlformats.org/drawingml/2006/main">
+              <a:graphicData uri="http://schemas.openxmlformats.org/drawingml/2006/picture">
+                <pic:pic xmlns:pic="http://schemas.openxmlformats.org/drawingml/2006/picture">
+                  <pic:nvPicPr>
+                    <pic:cNvPr id="1" name=""/>
+                    <pic:cNvPicPr/>
+                  </pic:nvPicPr>
+                  <pic:blipFill>
+                    <a:blip r:embed="rId8"/>
+                    <a:stretch>
+                      <a:fillRect/>
+                    </a:stretch>
+                  </pic:blipFill>
+                  <pic:spPr>
+                    <a:xfrm>
+                      <a:off x="0" y="0"/>
+                      <a:ext cx="5001323" cy="2067213"/>
+                    </a:xfrm>
+                    <a:prstGeom prst="rect">
+                      <a:avLst/>
+                    </a:prstGeom>
+                  </pic:spPr>
+                </pic:pic>
+              </a:graphicData>
+            </a:graphic>
+          </wp:inline>
+        </w:drawing>
       </w:r>
     </w:p>
     <w:p>
@@ -290,6 +347,7 @@
         <w:rPr>
           <w:noProof/>
         </w:rPr>
+        <w:lastRenderedPageBreak/>
         <w:drawing>
           <wp:inline distT="0" distB="0" distL="0" distR="0" wp14:anchorId="5352B154" wp14:editId="63E5EC80">
             <wp:extent cx="6731185" cy="5151755"/>
@@ -306,7 +364,7 @@
                     <pic:cNvPicPr/>
                   </pic:nvPicPr>
                   <pic:blipFill>
-                    <a:blip r:embed="rId7">
+                    <a:blip r:embed="rId9">
                       <a:extLst>
                         <a:ext uri="{28A0092B-C50C-407E-A947-70E740481C1C}">
                           <a14:useLocalDpi xmlns:a14="http://schemas.microsoft.com/office/drawing/2010/main" val="0"/>
@@ -362,7 +420,7 @@
                     <pic:cNvPicPr/>
                   </pic:nvPicPr>
                   <pic:blipFill>
-                    <a:blip r:embed="rId8"/>
+                    <a:blip r:embed="rId10"/>
                     <a:stretch>
                       <a:fillRect/>
                     </a:stretch>
@@ -391,6 +449,103 @@
     </w:sectPr>
   </w:body>
 </w:document>
+</file>
+
+<file path=word/numbering.xml><?xml version="1.0" encoding="utf-8"?>
+<w:numbering xmlns:wpc="http://schemas.microsoft.com/office/word/2010/wordprocessingCanvas" xmlns:cx="http://schemas.microsoft.com/office/drawing/2014/chartex" xmlns:cx1="http://schemas.microsoft.com/office/drawing/2015/9/8/chartex" xmlns:cx2="http://schemas.microsoft.com/office/drawing/2015/10/21/chartex" xmlns:cx3="http://schemas.microsoft.com/office/drawing/2016/5/9/chartex" xmlns:cx4="http://schemas.microsoft.com/office/drawing/2016/5/10/chartex" xmlns:cx5="http://schemas.microsoft.com/office/drawing/2016/5/11/chartex" xmlns:cx6="http://schemas.microsoft.com/office/drawing/2016/5/12/chartex" xmlns:cx7="http://schemas.microsoft.com/office/drawing/2016/5/13/chartex" xmlns:cx8="http://schemas.microsoft.com/office/drawing/2016/5/14/chartex" xmlns:mc="http://schemas.openxmlformats.org/markup-compatibility/2006" xmlns:aink="http://schemas.microsoft.com/office/drawing/2016/ink" xmlns:am3d="http://schemas.microsoft.com/office/drawing/2017/model3d" xmlns:o="urn:schemas-microsoft-com:office:office" xmlns:r="http://schemas.openxmlformats.org/officeDocument/2006/relationships" xmlns:m="http://schemas.openxmlformats.org/officeDocument/2006/math" xmlns:v="urn:schemas-microsoft-com:vml" xmlns:wp14="http://schemas.microsoft.com/office/word/2010/wordprocessingDrawing" xmlns:wp="http://schemas.openxmlformats.org/drawingml/2006/wordprocessingDrawing" xmlns:w10="urn:schemas-microsoft-com:office:word" xmlns:w="http://schemas.openxmlformats.org/wordprocessingml/2006/main" xmlns:w14="http://schemas.microsoft.com/office/word/2010/wordml" xmlns:w15="http://schemas.microsoft.com/office/word/2012/wordml" xmlns:w16cex="http://schemas.microsoft.com/office/word/2018/wordml/cex" xmlns:w16cid="http://schemas.microsoft.com/office/word/2016/wordml/cid" xmlns:w16="http://schemas.microsoft.com/office/word/2018/wordml" xmlns:w16sdtdh="http://schemas.microsoft.com/office/word/2020/wordml/sdtdatahash" xmlns:w16se="http://schemas.microsoft.com/office/word/2015/wordml/symex" xmlns:wpg="http://schemas.microsoft.com/office/word/2010/wordprocessingGroup" xmlns:wpi="http://schemas.microsoft.com/office/word/2010/wordprocessingInk" xmlns:wne="http://schemas.microsoft.com/office/word/2006/wordml" xmlns:wps="http://schemas.microsoft.com/office/word/2010/wordprocessingShape" mc:Ignorable="w14 w15 w16se w16cid w16 w16cex w16sdtdh wp14">
+  <w:abstractNum w:abstractNumId="0" w15:restartNumberingAfterBreak="0">
+    <w:nsid w:val="3C3913D9"/>
+    <w:multiLevelType w:val="hybridMultilevel"/>
+    <w:tmpl w:val="42AC5360"/>
+    <w:lvl w:ilvl="0" w:tplc="71A8B938">
+      <w:start w:val="1"/>
+      <w:numFmt w:val="decimal"/>
+      <w:lvlText w:val="%1."/>
+      <w:lvlJc w:val="left"/>
+      <w:pPr>
+        <w:ind w:left="1080" w:hanging="360"/>
+      </w:pPr>
+      <w:rPr>
+        <w:rFonts w:hint="default"/>
+      </w:rPr>
+    </w:lvl>
+    <w:lvl w:ilvl="1" w:tplc="04090019" w:tentative="1">
+      <w:start w:val="1"/>
+      <w:numFmt w:val="lowerLetter"/>
+      <w:lvlText w:val="%2."/>
+      <w:lvlJc w:val="left"/>
+      <w:pPr>
+        <w:ind w:left="1800" w:hanging="360"/>
+      </w:pPr>
+    </w:lvl>
+    <w:lvl w:ilvl="2" w:tplc="0409001B" w:tentative="1">
+      <w:start w:val="1"/>
+      <w:numFmt w:val="lowerRoman"/>
+      <w:lvlText w:val="%3."/>
+      <w:lvlJc w:val="right"/>
+      <w:pPr>
+        <w:ind w:left="2520" w:hanging="180"/>
+      </w:pPr>
+    </w:lvl>
+    <w:lvl w:ilvl="3" w:tplc="0409000F" w:tentative="1">
+      <w:start w:val="1"/>
+      <w:numFmt w:val="decimal"/>
+      <w:lvlText w:val="%4."/>
+      <w:lvlJc w:val="left"/>
+      <w:pPr>
+        <w:ind w:left="3240" w:hanging="360"/>
+      </w:pPr>
+    </w:lvl>
+    <w:lvl w:ilvl="4" w:tplc="04090019" w:tentative="1">
+      <w:start w:val="1"/>
+      <w:numFmt w:val="lowerLetter"/>
+      <w:lvlText w:val="%5."/>
+      <w:lvlJc w:val="left"/>
+      <w:pPr>
+        <w:ind w:left="3960" w:hanging="360"/>
+      </w:pPr>
+    </w:lvl>
+    <w:lvl w:ilvl="5" w:tplc="0409001B" w:tentative="1">
+      <w:start w:val="1"/>
+      <w:numFmt w:val="lowerRoman"/>
+      <w:lvlText w:val="%6."/>
+      <w:lvlJc w:val="right"/>
+      <w:pPr>
+        <w:ind w:left="4680" w:hanging="180"/>
+      </w:pPr>
+    </w:lvl>
+    <w:lvl w:ilvl="6" w:tplc="0409000F" w:tentative="1">
+      <w:start w:val="1"/>
+      <w:numFmt w:val="decimal"/>
+      <w:lvlText w:val="%7."/>
+      <w:lvlJc w:val="left"/>
+      <w:pPr>
+        <w:ind w:left="5400" w:hanging="360"/>
+      </w:pPr>
+    </w:lvl>
+    <w:lvl w:ilvl="7" w:tplc="04090019" w:tentative="1">
+      <w:start w:val="1"/>
+      <w:numFmt w:val="lowerLetter"/>
+      <w:lvlText w:val="%8."/>
+      <w:lvlJc w:val="left"/>
+      <w:pPr>
+        <w:ind w:left="6120" w:hanging="360"/>
+      </w:pPr>
+    </w:lvl>
+    <w:lvl w:ilvl="8" w:tplc="0409001B" w:tentative="1">
+      <w:start w:val="1"/>
+      <w:numFmt w:val="lowerRoman"/>
+      <w:lvlText w:val="%9."/>
+      <w:lvlJc w:val="right"/>
+      <w:pPr>
+        <w:ind w:left="6840" w:hanging="180"/>
+      </w:pPr>
+    </w:lvl>
+  </w:abstractNum>
+  <w:num w:numId="1">
+    <w:abstractNumId w:val="0"/>
+  </w:num>
+</w:numbering>
 </file>
 
 <file path=word/styles.xml><?xml version="1.0" encoding="utf-8"?>
@@ -819,6 +974,17 @@
     <w:semiHidden/>
     <w:unhideWhenUsed/>
   </w:style>
+  <w:style w:type="paragraph" w:styleId="ListParagraph">
+    <w:name w:val="List Paragraph"/>
+    <w:basedOn w:val="Normal"/>
+    <w:uiPriority w:val="34"/>
+    <w:qFormat/>
+    <w:rsid w:val="007D3B0F"/>
+    <w:pPr>
+      <w:ind w:left="720"/>
+      <w:contextualSpacing/>
+    </w:pPr>
+  </w:style>
 </w:styles>
 </file>
 

</xml_diff>